<commit_message>
update Java D4 条件/循环语句Ex
</commit_message>
<xml_diff>
--- a/JavaSE/DAY4-scanner-for/Note/第四天.docx
+++ b/JavaSE/DAY4-scanner-for/Note/第四天.docx
@@ -1,10 +1,10 @@
 
 <file path=word/document.xml><?xml version="1.0" encoding="utf-8"?>
-<w:document xmlns:wpc="http://schemas.microsoft.com/office/word/2010/wordprocessingCanvas" xmlns:cx="http://schemas.microsoft.com/office/drawing/2014/chartex" xmlns:cx1="http://schemas.microsoft.com/office/drawing/2015/9/8/chartex" xmlns:cx2="http://schemas.microsoft.com/office/drawing/2015/10/21/chartex" xmlns:cx3="http://schemas.microsoft.com/office/drawing/2016/5/9/chartex" xmlns:cx4="http://schemas.microsoft.com/office/drawing/2016/5/10/chartex" xmlns:cx5="http://schemas.microsoft.com/office/drawing/2016/5/11/chartex" xmlns:cx6="http://schemas.microsoft.com/office/drawing/2016/5/12/chartex" xmlns:cx7="http://schemas.microsoft.com/office/drawing/2016/5/13/chartex" xmlns:cx8="http://schemas.microsoft.com/office/drawing/2016/5/14/chartex" xmlns:mc="http://schemas.openxmlformats.org/markup-compatibility/2006" xmlns:aink="http://schemas.microsoft.com/office/drawing/2016/ink" xmlns:am3d="http://schemas.microsoft.com/office/drawing/2017/model3d" xmlns:o="urn:schemas-microsoft-com:office:office" xmlns:r="http://schemas.openxmlformats.org/officeDocument/2006/relationships" xmlns:m="http://schemas.openxmlformats.org/officeDocument/2006/math" xmlns:v="urn:schemas-microsoft-com:vml" xmlns:wp14="http://schemas.microsoft.com/office/word/2010/wordprocessingDrawing" xmlns:wp="http://schemas.openxmlformats.org/drawingml/2006/wordprocessingDrawing" xmlns:w10="urn:schemas-microsoft-com:office:word" xmlns:w="http://schemas.openxmlformats.org/wordprocessingml/2006/main" xmlns:w14="http://schemas.microsoft.com/office/word/2010/wordml" xmlns:w15="http://schemas.microsoft.com/office/word/2012/wordml" xmlns:w16cid="http://schemas.microsoft.com/office/word/2016/wordml/cid" xmlns:w16se="http://schemas.microsoft.com/office/word/2015/wordml/symex" xmlns:wpg="http://schemas.microsoft.com/office/word/2010/wordprocessingGroup" xmlns:wpi="http://schemas.microsoft.com/office/word/2010/wordprocessingInk" xmlns:wne="http://schemas.microsoft.com/office/word/2006/wordml" xmlns:wps="http://schemas.microsoft.com/office/word/2010/wordprocessingShape" mc:Ignorable="w14 w15 w16se w16cid wp14">
+<w:document xmlns:wpc="http://schemas.microsoft.com/office/word/2010/wordprocessingCanvas" xmlns:mo="http://schemas.microsoft.com/office/mac/office/2008/main" xmlns:mc="http://schemas.openxmlformats.org/markup-compatibility/2006" xmlns:mv="urn:schemas-microsoft-com:mac:vml" xmlns:o="urn:schemas-microsoft-com:office:office" xmlns:r="http://schemas.openxmlformats.org/officeDocument/2006/relationships" xmlns:m="http://schemas.openxmlformats.org/officeDocument/2006/math" xmlns:v="urn:schemas-microsoft-com:vml" xmlns:wp14="http://schemas.microsoft.com/office/word/2010/wordprocessingDrawing" xmlns:wp="http://schemas.openxmlformats.org/drawingml/2006/wordprocessingDrawing" xmlns:w10="urn:schemas-microsoft-com:office:word" xmlns:w="http://schemas.openxmlformats.org/wordprocessingml/2006/main" xmlns:w14="http://schemas.microsoft.com/office/word/2010/wordml" xmlns:w15="http://schemas.microsoft.com/office/word/2012/wordml" xmlns:wpg="http://schemas.microsoft.com/office/word/2010/wordprocessingGroup" xmlns:wpi="http://schemas.microsoft.com/office/word/2010/wordprocessingInk" xmlns:wne="http://schemas.microsoft.com/office/word/2006/wordml" xmlns:wps="http://schemas.microsoft.com/office/word/2010/wordprocessingShape" mc:Ignorable="w14 w15 wp14">
   <w:body>
     <w:p>
       <w:pPr>
-        <w:pStyle w:val="1"/>
+        <w:pStyle w:val="Heading1"/>
       </w:pPr>
       <w:r>
         <w:rPr>
@@ -187,14 +187,12 @@
         </w:rPr>
         <w:t>如果需要获取从键盘录入的字符可以使用</w:t>
       </w:r>
-      <w:proofErr w:type="spellStart"/>
       <w:r>
         <w:rPr>
           <w:rFonts w:hint="eastAsia"/>
         </w:rPr>
         <w:t>charAt</w:t>
       </w:r>
-      <w:proofErr w:type="spellEnd"/>
       <w:r>
         <w:t>()</w:t>
       </w:r>
@@ -206,11 +204,6 @@
       </w:r>
     </w:p>
     <w:p>
-      <w:pPr>
-        <w:rPr>
-          <w:rFonts w:hint="eastAsia"/>
-        </w:rPr>
-      </w:pPr>
       <w:r>
         <w:rPr>
           <w:rFonts w:hint="eastAsia"/>
@@ -261,7 +254,7 @@
     </w:p>
     <w:p>
       <w:pPr>
-        <w:pStyle w:val="1"/>
+        <w:pStyle w:val="Heading1"/>
       </w:pPr>
       <w:r>
         <w:rPr>
@@ -351,7 +344,7 @@
     </w:p>
     <w:p>
       <w:pPr>
-        <w:pStyle w:val="a3"/>
+        <w:pStyle w:val="ListParagraph"/>
         <w:numPr>
           <w:ilvl w:val="0"/>
           <w:numId w:val="2"/>
@@ -368,7 +361,7 @@
     </w:p>
     <w:p>
       <w:pPr>
-        <w:pStyle w:val="a3"/>
+        <w:pStyle w:val="ListParagraph"/>
         <w:numPr>
           <w:ilvl w:val="0"/>
           <w:numId w:val="2"/>
@@ -384,7 +377,7 @@
     </w:p>
     <w:p>
       <w:pPr>
-        <w:pStyle w:val="a3"/>
+        <w:pStyle w:val="ListParagraph"/>
         <w:numPr>
           <w:ilvl w:val="0"/>
           <w:numId w:val="2"/>
@@ -406,7 +399,7 @@
     </w:p>
     <w:p>
       <w:pPr>
-        <w:pStyle w:val="1"/>
+        <w:pStyle w:val="Heading1"/>
       </w:pPr>
       <w:r>
         <w:rPr>
@@ -545,7 +538,7 @@
     </w:p>
     <w:p>
       <w:pPr>
-        <w:pStyle w:val="a3"/>
+        <w:pStyle w:val="ListParagraph"/>
         <w:numPr>
           <w:ilvl w:val="0"/>
           <w:numId w:val="2"/>
@@ -576,7 +569,7 @@
     </w:p>
     <w:p>
       <w:pPr>
-        <w:pStyle w:val="a3"/>
+        <w:pStyle w:val="ListParagraph"/>
         <w:numPr>
           <w:ilvl w:val="0"/>
           <w:numId w:val="2"/>
@@ -619,7 +612,7 @@
     </w:p>
     <w:p>
       <w:pPr>
-        <w:pStyle w:val="a3"/>
+        <w:pStyle w:val="ListParagraph"/>
         <w:numPr>
           <w:ilvl w:val="0"/>
           <w:numId w:val="2"/>
@@ -680,7 +673,7 @@
     </w:p>
     <w:p>
       <w:pPr>
-        <w:pStyle w:val="a3"/>
+        <w:pStyle w:val="ListParagraph"/>
         <w:numPr>
           <w:ilvl w:val="0"/>
           <w:numId w:val="2"/>
@@ -709,16 +702,10 @@
         <w:t>需要重复执行的内容</w:t>
       </w:r>
     </w:p>
-    <w:p>
-      <w:pPr>
-        <w:rPr>
-          <w:rFonts w:hint="eastAsia"/>
-        </w:rPr>
-      </w:pPr>
-    </w:p>
-    <w:p>
-      <w:pPr>
-        <w:pStyle w:val="2"/>
+    <w:p/>
+    <w:p>
+      <w:pPr>
+        <w:pStyle w:val="Heading2"/>
       </w:pPr>
       <w:r>
         <w:rPr>
@@ -730,7 +717,7 @@
     </w:p>
     <w:p>
       <w:pPr>
-        <w:pStyle w:val="1"/>
+        <w:pStyle w:val="Heading1"/>
       </w:pPr>
       <w:r>
         <w:rPr>
@@ -741,7 +728,7 @@
     </w:p>
     <w:p>
       <w:pPr>
-        <w:pStyle w:val="2"/>
+        <w:pStyle w:val="Heading2"/>
       </w:pPr>
       <w:r>
         <w:t>B</w:t>
@@ -754,11 +741,6 @@
       </w:r>
     </w:p>
     <w:p>
-      <w:pPr>
-        <w:rPr>
-          <w:rFonts w:hint="eastAsia"/>
-        </w:rPr>
-      </w:pPr>
       <w:r>
         <w:rPr>
           <w:rFonts w:hint="eastAsia"/>
@@ -768,7 +750,7 @@
     </w:p>
     <w:p>
       <w:pPr>
-        <w:pStyle w:val="2"/>
+        <w:pStyle w:val="Heading2"/>
       </w:pPr>
       <w:r>
         <w:t>C</w:t>
@@ -781,11 +763,6 @@
       </w:r>
     </w:p>
     <w:p>
-      <w:pPr>
-        <w:rPr>
-          <w:rFonts w:hint="eastAsia"/>
-        </w:rPr>
-      </w:pPr>
       <w:r>
         <w:rPr>
           <w:rFonts w:hint="eastAsia"/>
@@ -801,7 +778,7 @@
     </w:p>
     <w:p>
       <w:pPr>
-        <w:pStyle w:val="1"/>
+        <w:pStyle w:val="Heading1"/>
       </w:pPr>
       <w:r>
         <w:rPr>
@@ -812,7 +789,7 @@
     </w:p>
     <w:p>
       <w:pPr>
-        <w:pStyle w:val="a3"/>
+        <w:pStyle w:val="ListParagraph"/>
         <w:numPr>
           <w:ilvl w:val="0"/>
           <w:numId w:val="1"/>
@@ -828,7 +805,7 @@
     </w:p>
     <w:p>
       <w:pPr>
-        <w:pStyle w:val="a3"/>
+        <w:pStyle w:val="ListParagraph"/>
         <w:numPr>
           <w:ilvl w:val="0"/>
           <w:numId w:val="1"/>
@@ -848,7 +825,7 @@
     </w:p>
     <w:p>
       <w:pPr>
-        <w:pStyle w:val="a3"/>
+        <w:pStyle w:val="ListParagraph"/>
         <w:numPr>
           <w:ilvl w:val="0"/>
           <w:numId w:val="1"/>
@@ -875,7 +852,7 @@
     </w:p>
     <w:p>
       <w:pPr>
-        <w:pStyle w:val="1"/>
+        <w:pStyle w:val="Heading1"/>
       </w:pPr>
       <w:r>
         <w:rPr>
@@ -886,7 +863,7 @@
     </w:p>
     <w:p>
       <w:pPr>
-        <w:pStyle w:val="a3"/>
+        <w:pStyle w:val="ListParagraph"/>
         <w:numPr>
           <w:ilvl w:val="0"/>
           <w:numId w:val="2"/>
@@ -932,7 +909,7 @@
     </w:p>
     <w:p>
       <w:pPr>
-        <w:pStyle w:val="a3"/>
+        <w:pStyle w:val="ListParagraph"/>
         <w:numPr>
           <w:ilvl w:val="0"/>
           <w:numId w:val="2"/>
@@ -948,7 +925,7 @@
     </w:p>
     <w:p>
       <w:pPr>
-        <w:pStyle w:val="a3"/>
+        <w:pStyle w:val="ListParagraph"/>
         <w:numPr>
           <w:ilvl w:val="0"/>
           <w:numId w:val="2"/>
@@ -976,7 +953,7 @@
     </w:p>
     <w:p>
       <w:pPr>
-        <w:pStyle w:val="a3"/>
+        <w:pStyle w:val="ListParagraph"/>
         <w:numPr>
           <w:ilvl w:val="0"/>
           <w:numId w:val="2"/>
@@ -1010,7 +987,7 @@
     </w:p>
     <w:p>
       <w:pPr>
-        <w:pStyle w:val="1"/>
+        <w:pStyle w:val="Heading1"/>
       </w:pPr>
       <w:r>
         <w:rPr>
@@ -1022,7 +999,7 @@
     </w:p>
     <w:p>
       <w:pPr>
-        <w:pStyle w:val="a3"/>
+        <w:pStyle w:val="ListParagraph"/>
         <w:numPr>
           <w:ilvl w:val="0"/>
           <w:numId w:val="3"/>
@@ -1032,34 +1009,56 @@
       <w:r>
         <w:rPr>
           <w:rFonts w:hint="eastAsia"/>
+          <w:strike/>
         </w:rPr>
         <w:t>家庭作业</w:t>
       </w:r>
       <w:r>
         <w:rPr>
           <w:rFonts w:hint="eastAsia"/>
+          <w:strike/>
         </w:rPr>
         <w:t>Wor</w:t>
       </w:r>
       <w:r>
+        <w:rPr>
+          <w:strike/>
+        </w:rPr>
         <w:t>d</w:t>
       </w:r>
       <w:r>
         <w:rPr>
           <w:rFonts w:hint="eastAsia"/>
-        </w:rPr>
-        <w:t>中的第一题和第二题</w:t>
-      </w:r>
-      <w:r>
-        <w:rPr>
-          <w:rFonts w:hint="eastAsia"/>
+          <w:strike/>
+        </w:rPr>
+        <w:t>中的第一</w:t>
+      </w:r>
+      <w:bookmarkStart w:id="0" w:name="_GoBack"/>
+      <w:bookmarkEnd w:id="0"/>
+      <w:r>
+        <w:rPr>
+          <w:rFonts w:hint="eastAsia"/>
+          <w:strike/>
+        </w:rPr>
+        <w:t>题和第二题</w:t>
+      </w:r>
+      <w:r>
+        <w:rPr>
+          <w:rFonts w:hint="eastAsia"/>
+          <w:strike/>
         </w:rPr>
         <w:t>.</w:t>
       </w:r>
-    </w:p>
-    <w:p>
-      <w:pPr>
-        <w:pStyle w:val="a3"/>
+      <w:r>
+        <w:rPr>
+          <w:rFonts w:hint="eastAsia"/>
+        </w:rPr>
+        <w:t>10-11 20:30</w:t>
+      </w:r>
+    </w:p>
+    <w:p>
+      <w:pPr>
+        <w:pStyle w:val="ListParagraph"/>
         <w:numPr>
           <w:ilvl w:val="0"/>
           <w:numId w:val="3"/>
@@ -1069,20 +1068,36 @@
       <w:r>
         <w:rPr>
           <w:rFonts w:hint="eastAsia"/>
+          <w:strike/>
         </w:rPr>
         <w:t>课堂练习</w:t>
       </w:r>
       <w:r>
         <w:rPr>
           <w:rFonts w:hint="eastAsia"/>
+          <w:strike/>
         </w:rPr>
         <w:t>Word</w:t>
       </w:r>
       <w:r>
         <w:rPr>
           <w:rFonts w:hint="eastAsia"/>
-        </w:rPr>
-        <w:t>中的第十六题和第二十二题</w:t>
+          <w:strike/>
+        </w:rPr>
+        <w:t>中的第十六题</w:t>
+      </w:r>
+      <w:r>
+        <w:rPr>
+          <w:rFonts w:hint="eastAsia"/>
+        </w:rPr>
+        <w:t>和</w:t>
+      </w:r>
+      <w:r>
+        <w:rPr>
+          <w:rFonts w:hint="eastAsia"/>
+          <w:color w:val="FF0000"/>
+        </w:rPr>
+        <w:t>第二十二题</w:t>
       </w:r>
       <w:r>
         <w:rPr>
@@ -1090,11 +1105,17 @@
         </w:rPr>
         <w:t>.</w:t>
       </w:r>
+      <w:r>
+        <w:rPr>
+          <w:rFonts w:hint="eastAsia"/>
+        </w:rPr>
+        <w:t>10-11 11:51</w:t>
+      </w:r>
     </w:p>
     <w:p/>
     <w:p>
       <w:pPr>
-        <w:pStyle w:val="1"/>
+        <w:pStyle w:val="Heading1"/>
       </w:pPr>
       <w:r>
         <w:rPr>
@@ -1105,7 +1126,7 @@
     </w:p>
     <w:p>
       <w:pPr>
-        <w:pStyle w:val="a3"/>
+        <w:pStyle w:val="ListParagraph"/>
         <w:numPr>
           <w:ilvl w:val="0"/>
           <w:numId w:val="2"/>
@@ -1121,15 +1142,12 @@
     </w:p>
     <w:p>
       <w:pPr>
-        <w:pStyle w:val="a3"/>
+        <w:pStyle w:val="ListParagraph"/>
         <w:numPr>
           <w:ilvl w:val="0"/>
           <w:numId w:val="2"/>
         </w:numPr>
         <w:ind w:firstLineChars="0"/>
-        <w:rPr>
-          <w:rFonts w:hint="eastAsia"/>
-        </w:rPr>
       </w:pPr>
       <w:r>
         <w:rPr>
@@ -1140,8 +1158,6 @@
       <w:r>
         <w:t>-While</w:t>
       </w:r>
-      <w:bookmarkStart w:id="0" w:name="_GoBack"/>
-      <w:bookmarkEnd w:id="0"/>
     </w:p>
     <w:p/>
     <w:p/>
@@ -1149,13 +1165,7 @@
     <w:p/>
     <w:p/>
     <w:p/>
-    <w:p>
-      <w:pPr>
-        <w:rPr>
-          <w:rFonts w:hint="eastAsia"/>
-        </w:rPr>
-      </w:pPr>
-    </w:p>
+    <w:p/>
     <w:sectPr>
       <w:pgSz w:w="11906" w:h="16838"/>
       <w:pgMar w:top="1440" w:right="1800" w:bottom="1440" w:left="1800" w:header="851" w:footer="992" w:gutter="0"/>
@@ -1167,8 +1177,8 @@
 </file>
 
 <file path=word/numbering.xml><?xml version="1.0" encoding="utf-8"?>
-<w:numbering xmlns:wpc="http://schemas.microsoft.com/office/word/2010/wordprocessingCanvas" xmlns:cx="http://schemas.microsoft.com/office/drawing/2014/chartex" xmlns:cx1="http://schemas.microsoft.com/office/drawing/2015/9/8/chartex" xmlns:cx2="http://schemas.microsoft.com/office/drawing/2015/10/21/chartex" xmlns:cx3="http://schemas.microsoft.com/office/drawing/2016/5/9/chartex" xmlns:cx4="http://schemas.microsoft.com/office/drawing/2016/5/10/chartex" xmlns:cx5="http://schemas.microsoft.com/office/drawing/2016/5/11/chartex" xmlns:cx6="http://schemas.microsoft.com/office/drawing/2016/5/12/chartex" xmlns:cx7="http://schemas.microsoft.com/office/drawing/2016/5/13/chartex" xmlns:cx8="http://schemas.microsoft.com/office/drawing/2016/5/14/chartex" xmlns:mc="http://schemas.openxmlformats.org/markup-compatibility/2006" xmlns:aink="http://schemas.microsoft.com/office/drawing/2016/ink" xmlns:am3d="http://schemas.microsoft.com/office/drawing/2017/model3d" xmlns:o="urn:schemas-microsoft-com:office:office" xmlns:r="http://schemas.openxmlformats.org/officeDocument/2006/relationships" xmlns:m="http://schemas.openxmlformats.org/officeDocument/2006/math" xmlns:v="urn:schemas-microsoft-com:vml" xmlns:wp14="http://schemas.microsoft.com/office/word/2010/wordprocessingDrawing" xmlns:wp="http://schemas.openxmlformats.org/drawingml/2006/wordprocessingDrawing" xmlns:w10="urn:schemas-microsoft-com:office:word" xmlns:w="http://schemas.openxmlformats.org/wordprocessingml/2006/main" xmlns:w14="http://schemas.microsoft.com/office/word/2010/wordml" xmlns:w15="http://schemas.microsoft.com/office/word/2012/wordml" xmlns:w16cid="http://schemas.microsoft.com/office/word/2016/wordml/cid" xmlns:w16se="http://schemas.microsoft.com/office/word/2015/wordml/symex" xmlns:wpg="http://schemas.microsoft.com/office/word/2010/wordprocessingGroup" xmlns:wpi="http://schemas.microsoft.com/office/word/2010/wordprocessingInk" xmlns:wne="http://schemas.microsoft.com/office/word/2006/wordml" xmlns:wps="http://schemas.microsoft.com/office/word/2010/wordprocessingShape" mc:Ignorable="w14 w15 w16se w16cid wp14">
-  <w:abstractNum w:abstractNumId="0" w15:restartNumberingAfterBreak="0">
+<w:numbering xmlns:wpc="http://schemas.microsoft.com/office/word/2010/wordprocessingCanvas" xmlns:mo="http://schemas.microsoft.com/office/mac/office/2008/main" xmlns:mc="http://schemas.openxmlformats.org/markup-compatibility/2006" xmlns:mv="urn:schemas-microsoft-com:mac:vml" xmlns:o="urn:schemas-microsoft-com:office:office" xmlns:r="http://schemas.openxmlformats.org/officeDocument/2006/relationships" xmlns:m="http://schemas.openxmlformats.org/officeDocument/2006/math" xmlns:v="urn:schemas-microsoft-com:vml" xmlns:wp14="http://schemas.microsoft.com/office/word/2010/wordprocessingDrawing" xmlns:wp="http://schemas.openxmlformats.org/drawingml/2006/wordprocessingDrawing" xmlns:w10="urn:schemas-microsoft-com:office:word" xmlns:w="http://schemas.openxmlformats.org/wordprocessingml/2006/main" xmlns:w14="http://schemas.microsoft.com/office/word/2010/wordml" xmlns:w15="http://schemas.microsoft.com/office/word/2012/wordml" xmlns:wpg="http://schemas.microsoft.com/office/word/2010/wordprocessingGroup" xmlns:wpi="http://schemas.microsoft.com/office/word/2010/wordprocessingInk" xmlns:wne="http://schemas.microsoft.com/office/word/2006/wordml" xmlns:wps="http://schemas.microsoft.com/office/word/2010/wordprocessingShape" mc:Ignorable="w14 w15 wp14">
+  <w:abstractNum w:abstractNumId="0">
     <w:nsid w:val="17D90CBF"/>
     <w:multiLevelType w:val="hybridMultilevel"/>
     <w:tmpl w:val="FF0056CC"/>
@@ -1257,7 +1267,7 @@
       </w:pPr>
     </w:lvl>
   </w:abstractNum>
-  <w:abstractNum w:abstractNumId="1" w15:restartNumberingAfterBreak="0">
+  <w:abstractNum w:abstractNumId="1">
     <w:nsid w:val="42004931"/>
     <w:multiLevelType w:val="hybridMultilevel"/>
     <w:tmpl w:val="1060797E"/>
@@ -1370,7 +1380,7 @@
       </w:rPr>
     </w:lvl>
   </w:abstractNum>
-  <w:abstractNum w:abstractNumId="2" w15:restartNumberingAfterBreak="0">
+  <w:abstractNum w:abstractNumId="2">
     <w:nsid w:val="785C3E43"/>
     <w:multiLevelType w:val="hybridMultilevel"/>
     <w:tmpl w:val="7DE42104"/>
@@ -1472,7 +1482,7 @@
 </file>
 
 <file path=word/styles.xml><?xml version="1.0" encoding="utf-8"?>
-<w:styles xmlns:mc="http://schemas.openxmlformats.org/markup-compatibility/2006" xmlns:r="http://schemas.openxmlformats.org/officeDocument/2006/relationships" xmlns:w="http://schemas.openxmlformats.org/wordprocessingml/2006/main" xmlns:w14="http://schemas.microsoft.com/office/word/2010/wordml" xmlns:w15="http://schemas.microsoft.com/office/word/2012/wordml" xmlns:w16cid="http://schemas.microsoft.com/office/word/2016/wordml/cid" xmlns:w16se="http://schemas.microsoft.com/office/word/2015/wordml/symex" mc:Ignorable="w14 w15 w16se w16cid">
+<w:styles xmlns:mc="http://schemas.openxmlformats.org/markup-compatibility/2006" xmlns:r="http://schemas.openxmlformats.org/officeDocument/2006/relationships" xmlns:w="http://schemas.openxmlformats.org/wordprocessingml/2006/main" xmlns:w14="http://schemas.microsoft.com/office/word/2010/wordml" xmlns:w15="http://schemas.microsoft.com/office/word/2012/wordml" mc:Ignorable="w14 w15">
   <w:docDefaults>
     <w:rPrDefault>
       <w:rPr>
@@ -1485,7 +1495,7 @@
     </w:rPrDefault>
     <w:pPrDefault/>
   </w:docDefaults>
-  <w:latentStyles w:defLockedState="0" w:defUIPriority="99" w:defSemiHidden="0" w:defUnhideWhenUsed="0" w:defQFormat="0" w:count="375">
+  <w:latentStyles w:defLockedState="0" w:defUIPriority="99" w:defSemiHidden="0" w:defUnhideWhenUsed="0" w:defQFormat="0" w:count="382">
     <w:lsdException w:name="Normal" w:uiPriority="0" w:qFormat="1"/>
     <w:lsdException w:name="heading 1" w:uiPriority="9" w:qFormat="1"/>
     <w:lsdException w:name="heading 2" w:semiHidden="1" w:uiPriority="9" w:unhideWhenUsed="1" w:qFormat="1"/>
@@ -1859,10 +1869,8 @@
     <w:lsdException w:name="List Table 7 Colorful Accent 6" w:uiPriority="52"/>
     <w:lsdException w:name="Mention" w:semiHidden="1" w:unhideWhenUsed="1"/>
     <w:lsdException w:name="Smart Hyperlink" w:semiHidden="1" w:unhideWhenUsed="1"/>
-    <w:lsdException w:name="Hashtag" w:semiHidden="1" w:unhideWhenUsed="1"/>
-    <w:lsdException w:name="Unresolved Mention" w:semiHidden="1" w:unhideWhenUsed="1"/>
   </w:latentStyles>
-  <w:style w:type="paragraph" w:default="1" w:styleId="a">
+  <w:style w:type="paragraph" w:default="1" w:styleId="Normal">
     <w:name w:val="Normal"/>
     <w:qFormat/>
     <w:rsid w:val="00C927E1"/>
@@ -1875,11 +1883,11 @@
       <w:sz w:val="36"/>
     </w:rPr>
   </w:style>
-  <w:style w:type="paragraph" w:styleId="1">
+  <w:style w:type="paragraph" w:styleId="Heading1">
     <w:name w:val="heading 1"/>
-    <w:basedOn w:val="a"/>
-    <w:next w:val="a"/>
-    <w:link w:val="10"/>
+    <w:basedOn w:val="Normal"/>
+    <w:next w:val="Normal"/>
+    <w:link w:val="Heading1Char"/>
     <w:uiPriority w:val="9"/>
     <w:qFormat/>
     <w:rsid w:val="00C927E1"/>
@@ -1897,11 +1905,11 @@
       <w:szCs w:val="44"/>
     </w:rPr>
   </w:style>
-  <w:style w:type="paragraph" w:styleId="2">
+  <w:style w:type="paragraph" w:styleId="Heading2">
     <w:name w:val="heading 2"/>
-    <w:basedOn w:val="a"/>
-    <w:next w:val="a"/>
-    <w:link w:val="20"/>
+    <w:basedOn w:val="Normal"/>
+    <w:next w:val="Normal"/>
+    <w:link w:val="Heading2Char"/>
     <w:uiPriority w:val="9"/>
     <w:unhideWhenUsed/>
     <w:qFormat/>
@@ -1920,13 +1928,13 @@
       <w:szCs w:val="32"/>
     </w:rPr>
   </w:style>
-  <w:style w:type="character" w:default="1" w:styleId="a0">
+  <w:style w:type="character" w:default="1" w:styleId="DefaultParagraphFont">
     <w:name w:val="Default Paragraph Font"/>
     <w:uiPriority w:val="1"/>
     <w:semiHidden/>
     <w:unhideWhenUsed/>
   </w:style>
-  <w:style w:type="table" w:default="1" w:styleId="a1">
+  <w:style w:type="table" w:default="1" w:styleId="TableNormal">
     <w:name w:val="Normal Table"/>
     <w:uiPriority w:val="99"/>
     <w:semiHidden/>
@@ -1941,16 +1949,16 @@
       </w:tblCellMar>
     </w:tblPr>
   </w:style>
-  <w:style w:type="numbering" w:default="1" w:styleId="a2">
+  <w:style w:type="numbering" w:default="1" w:styleId="NoList">
     <w:name w:val="No List"/>
     <w:uiPriority w:val="99"/>
     <w:semiHidden/>
     <w:unhideWhenUsed/>
   </w:style>
-  <w:style w:type="character" w:customStyle="1" w:styleId="10">
-    <w:name w:val="标题 1 字符"/>
-    <w:basedOn w:val="a0"/>
-    <w:link w:val="1"/>
+  <w:style w:type="character" w:customStyle="1" w:styleId="Heading1Char">
+    <w:name w:val="Heading 1 Char"/>
+    <w:basedOn w:val="DefaultParagraphFont"/>
+    <w:link w:val="Heading1"/>
     <w:uiPriority w:val="9"/>
     <w:rsid w:val="00C927E1"/>
     <w:rPr>
@@ -1961,10 +1969,10 @@
       <w:szCs w:val="44"/>
     </w:rPr>
   </w:style>
-  <w:style w:type="character" w:customStyle="1" w:styleId="20">
-    <w:name w:val="标题 2 字符"/>
-    <w:basedOn w:val="a0"/>
-    <w:link w:val="2"/>
+  <w:style w:type="character" w:customStyle="1" w:styleId="Heading2Char">
+    <w:name w:val="Heading 2 Char"/>
+    <w:basedOn w:val="DefaultParagraphFont"/>
+    <w:link w:val="Heading2"/>
     <w:uiPriority w:val="9"/>
     <w:rsid w:val="008D70BD"/>
     <w:rPr>
@@ -1975,9 +1983,9 @@
       <w:szCs w:val="32"/>
     </w:rPr>
   </w:style>
-  <w:style w:type="paragraph" w:styleId="a3">
+  <w:style w:type="paragraph" w:styleId="ListParagraph">
     <w:name w:val="List Paragraph"/>
-    <w:basedOn w:val="a"/>
+    <w:basedOn w:val="Normal"/>
     <w:uiPriority w:val="34"/>
     <w:qFormat/>
     <w:rsid w:val="00383D37"/>
@@ -2288,7 +2296,7 @@
 </file>
 
 <file path=customXml/itemProps1.xml><?xml version="1.0" encoding="utf-8"?>
-<ds:datastoreItem xmlns:ds="http://schemas.openxmlformats.org/officeDocument/2006/customXml" ds:itemID="{825F2542-7964-43BD-BD9D-30FF0E55CA90}">
+<ds:datastoreItem xmlns:ds="http://schemas.openxmlformats.org/officeDocument/2006/customXml" ds:itemID="{D7ADC05B-895B-4748-BFBA-9D27B14E0865}">
   <ds:schemaRefs>
     <ds:schemaRef ds:uri="http://schemas.openxmlformats.org/officeDocument/2006/bibliography"/>
   </ds:schemaRefs>

</xml_diff>